<commit_message>
Adding Screenshots and instructions on how to start program
</commit_message>
<xml_diff>
--- a/Iteration1_Screenshots.docx
+++ b/Iteration1_Screenshots.docx
@@ -9,7 +9,23 @@
     </w:p>
     <w:p>
       <w:r>
-        <w:t>Go to BillhubApplication.java and run the program (back-end). Then move into the BillHub directory and run the following command: “npm start” which would then launch the front end of the website.</w:t>
+        <w:t xml:space="preserve">Go to BillhubApplication.java and run the program (back-end). Then move into the </w:t>
+      </w:r>
+      <w:proofErr w:type="spellStart"/>
+      <w:r>
+        <w:t>BillHub</w:t>
+      </w:r>
+      <w:proofErr w:type="spellEnd"/>
+      <w:r>
+        <w:t xml:space="preserve"> directory and run the following command: “</w:t>
+      </w:r>
+      <w:proofErr w:type="spellStart"/>
+      <w:r>
+        <w:t>npm</w:t>
+      </w:r>
+      <w:proofErr w:type="spellEnd"/>
+      <w:r>
+        <w:t xml:space="preserve"> start” which would then launch the front end of the website.</w:t>
       </w:r>
     </w:p>
     <w:p/>
@@ -20,26 +36,10 @@
           <w:noProof/>
         </w:rPr>
         <w:drawing>
-          <wp:anchor distT="0" distB="0" distL="114300" distR="114300" simplePos="0" relativeHeight="251658240" behindDoc="1" locked="0" layoutInCell="1" allowOverlap="1" wp14:anchorId="568094D9" wp14:editId="5378D9B1">
-            <wp:simplePos x="0" y="0"/>
-            <wp:positionH relativeFrom="margin">
-              <wp:align>left</wp:align>
-            </wp:positionH>
-            <wp:positionV relativeFrom="paragraph">
-              <wp:posOffset>236855</wp:posOffset>
-            </wp:positionV>
-            <wp:extent cx="5715000" cy="2884805"/>
-            <wp:effectExtent l="0" t="0" r="0" b="0"/>
-            <wp:wrapTight wrapText="bothSides">
-              <wp:wrapPolygon edited="0">
-                <wp:start x="0" y="0"/>
-                <wp:lineTo x="0" y="21396"/>
-                <wp:lineTo x="21528" y="21396"/>
-                <wp:lineTo x="21528" y="0"/>
-                <wp:lineTo x="0" y="0"/>
-              </wp:wrapPolygon>
-            </wp:wrapTight>
-            <wp:docPr id="1" name="Picture 1"/>
+          <wp:inline distT="0" distB="0" distL="0" distR="0" wp14:anchorId="6BA154C0" wp14:editId="6E2A5D3F">
+            <wp:extent cx="5857875" cy="3000375"/>
+            <wp:effectExtent l="0" t="0" r="9525" b="9525"/>
+            <wp:docPr id="2" name="Picture 2"/>
             <wp:cNvGraphicFramePr>
               <a:graphicFrameLocks xmlns:a="http://schemas.openxmlformats.org/drawingml/2006/main" noChangeAspect="1"/>
             </wp:cNvGraphicFramePr>
@@ -51,87 +51,14 @@
                     <pic:cNvPicPr/>
                   </pic:nvPicPr>
                   <pic:blipFill rotWithShape="1">
-                    <a:blip r:embed="rId4" cstate="print">
-                      <a:extLst>
-                        <a:ext uri="{28A0092B-C50C-407E-A947-70E740481C1C}">
-                          <a14:useLocalDpi xmlns:a14="http://schemas.microsoft.com/office/drawing/2010/main" val="0"/>
-                        </a:ext>
-                      </a:extLst>
-                    </a:blip>
-                    <a:srcRect t="6838" r="321" b="3703"/>
+                    <a:blip r:embed="rId4"/>
+                    <a:srcRect t="6553" r="1443" b="3704"/>
                     <a:stretch/>
                   </pic:blipFill>
                   <pic:spPr bwMode="auto">
                     <a:xfrm>
                       <a:off x="0" y="0"/>
-                      <a:ext cx="5718459" cy="2886810"/>
-                    </a:xfrm>
-                    <a:prstGeom prst="rect">
-                      <a:avLst/>
-                    </a:prstGeom>
-                    <a:ln>
-                      <a:noFill/>
-                    </a:ln>
-                    <a:extLst>
-                      <a:ext uri="{53640926-AAD7-44D8-BBD7-CCE9431645EC}">
-                        <a14:shadowObscured xmlns:a14="http://schemas.microsoft.com/office/drawing/2010/main"/>
-                      </a:ext>
-                    </a:extLst>
-                  </pic:spPr>
-                </pic:pic>
-              </a:graphicData>
-            </a:graphic>
-            <wp14:sizeRelH relativeFrom="margin">
-              <wp14:pctWidth>0</wp14:pctWidth>
-            </wp14:sizeRelH>
-            <wp14:sizeRelV relativeFrom="margin">
-              <wp14:pctHeight>0</wp14:pctHeight>
-            </wp14:sizeRelV>
-          </wp:anchor>
-        </w:drawing>
-      </w:r>
-      <w:r>
-        <w:t>Navigation bar:</w:t>
-      </w:r>
-    </w:p>
-    <w:p/>
-    <w:p>
-      <w:r>
-        <w:t>Google Maps</w:t>
-      </w:r>
-      <w:r>
-        <w:t>:</w:t>
-      </w:r>
-    </w:p>
-    <w:p>
-      <w:r>
-        <w:rPr>
-          <w:noProof/>
-        </w:rPr>
-        <w:drawing>
-          <wp:inline distT="0" distB="0" distL="0" distR="0" wp14:anchorId="5C7F7B82" wp14:editId="34D62630">
-            <wp:extent cx="5915025" cy="2990850"/>
-            <wp:effectExtent l="0" t="0" r="9525" b="0"/>
-            <wp:docPr id="3" name="Picture 3"/>
-            <wp:cNvGraphicFramePr>
-              <a:graphicFrameLocks xmlns:a="http://schemas.openxmlformats.org/drawingml/2006/main" noChangeAspect="1"/>
-            </wp:cNvGraphicFramePr>
-            <a:graphic xmlns:a="http://schemas.openxmlformats.org/drawingml/2006/main">
-              <a:graphicData uri="http://schemas.openxmlformats.org/drawingml/2006/picture">
-                <pic:pic xmlns:pic="http://schemas.openxmlformats.org/drawingml/2006/picture">
-                  <pic:nvPicPr>
-                    <pic:cNvPr id="1" name=""/>
-                    <pic:cNvPicPr/>
-                  </pic:nvPicPr>
-                  <pic:blipFill rotWithShape="1">
-                    <a:blip r:embed="rId5"/>
-                    <a:srcRect t="6267" r="481" b="4274"/>
-                    <a:stretch/>
-                  </pic:blipFill>
-                  <pic:spPr bwMode="auto">
-                    <a:xfrm>
-                      <a:off x="0" y="0"/>
-                      <a:ext cx="5915025" cy="2990850"/>
+                      <a:ext cx="5857875" cy="3000375"/>
                     </a:xfrm>
                     <a:prstGeom prst="rect">
                       <a:avLst/>
@@ -151,11 +78,19 @@
           </wp:inline>
         </w:drawing>
       </w:r>
-    </w:p>
-    <w:p>
-      <w:r>
-        <w:lastRenderedPageBreak/>
-        <w:t>Login:</w:t>
+      <w:r>
+        <w:t>Navigation bar:</w:t>
+      </w:r>
+    </w:p>
+    <w:p>
+      <w:r>
+        <w:t>Google Maps</w:t>
+      </w:r>
+      <w:r>
+        <w:t xml:space="preserve"> with stats</w:t>
+      </w:r>
+      <w:r>
+        <w:t>:</w:t>
       </w:r>
     </w:p>
     <w:p>
@@ -164,10 +99,10 @@
           <w:noProof/>
         </w:rPr>
         <w:drawing>
-          <wp:inline distT="0" distB="0" distL="0" distR="0" wp14:anchorId="681A21D5" wp14:editId="2DD927F6">
-            <wp:extent cx="5943600" cy="3009900"/>
-            <wp:effectExtent l="0" t="0" r="0" b="0"/>
-            <wp:docPr id="8" name="Picture 8"/>
+          <wp:inline distT="0" distB="0" distL="0" distR="0" wp14:anchorId="625A7C2D" wp14:editId="57AA32E0">
+            <wp:extent cx="5857875" cy="2933700"/>
+            <wp:effectExtent l="0" t="0" r="9525" b="0"/>
+            <wp:docPr id="1" name="Picture 1"/>
             <wp:cNvGraphicFramePr>
               <a:graphicFrameLocks xmlns:a="http://schemas.openxmlformats.org/drawingml/2006/main" noChangeAspect="1"/>
             </wp:cNvGraphicFramePr>
@@ -179,14 +114,14 @@
                     <pic:cNvPicPr/>
                   </pic:nvPicPr>
                   <pic:blipFill rotWithShape="1">
-                    <a:blip r:embed="rId6"/>
-                    <a:srcRect t="5983" b="3988"/>
+                    <a:blip r:embed="rId5"/>
+                    <a:srcRect t="6022" r="806" b="5664"/>
                     <a:stretch/>
                   </pic:blipFill>
                   <pic:spPr bwMode="auto">
                     <a:xfrm>
                       <a:off x="0" y="0"/>
-                      <a:ext cx="5943600" cy="3009900"/>
+                      <a:ext cx="5857875" cy="2933700"/>
                     </a:xfrm>
                     <a:prstGeom prst="rect">
                       <a:avLst/>
@@ -210,6 +145,127 @@
     <w:p/>
     <w:p>
       <w:r>
+        <w:lastRenderedPageBreak/>
+        <w:t>Login</w:t>
+      </w:r>
+      <w:r>
+        <w:t xml:space="preserve"> with Google Option</w:t>
+      </w:r>
+      <w:r>
+        <w:t>:</w:t>
+      </w:r>
+    </w:p>
+    <w:p>
+      <w:r>
+        <w:rPr>
+          <w:noProof/>
+        </w:rPr>
+        <w:drawing>
+          <wp:inline distT="0" distB="0" distL="0" distR="0" wp14:anchorId="5379FC62" wp14:editId="7568281D">
+            <wp:extent cx="5895975" cy="2962275"/>
+            <wp:effectExtent l="0" t="0" r="9525" b="9525"/>
+            <wp:docPr id="4" name="Picture 4"/>
+            <wp:cNvGraphicFramePr>
+              <a:graphicFrameLocks xmlns:a="http://schemas.openxmlformats.org/drawingml/2006/main" noChangeAspect="1"/>
+            </wp:cNvGraphicFramePr>
+            <a:graphic xmlns:a="http://schemas.openxmlformats.org/drawingml/2006/main">
+              <a:graphicData uri="http://schemas.openxmlformats.org/drawingml/2006/picture">
+                <pic:pic xmlns:pic="http://schemas.openxmlformats.org/drawingml/2006/picture">
+                  <pic:nvPicPr>
+                    <pic:cNvPr id="1" name=""/>
+                    <pic:cNvPicPr/>
+                  </pic:nvPicPr>
+                  <pic:blipFill rotWithShape="1">
+                    <a:blip r:embed="rId6"/>
+                    <a:srcRect t="6554" r="802" b="4843"/>
+                    <a:stretch/>
+                  </pic:blipFill>
+                  <pic:spPr bwMode="auto">
+                    <a:xfrm>
+                      <a:off x="0" y="0"/>
+                      <a:ext cx="5895975" cy="2962275"/>
+                    </a:xfrm>
+                    <a:prstGeom prst="rect">
+                      <a:avLst/>
+                    </a:prstGeom>
+                    <a:ln>
+                      <a:noFill/>
+                    </a:ln>
+                    <a:extLst>
+                      <a:ext uri="{53640926-AAD7-44D8-BBD7-CCE9431645EC}">
+                        <a14:shadowObscured xmlns:a14="http://schemas.microsoft.com/office/drawing/2010/main"/>
+                      </a:ext>
+                    </a:extLst>
+                  </pic:spPr>
+                </pic:pic>
+              </a:graphicData>
+            </a:graphic>
+          </wp:inline>
+        </w:drawing>
+      </w:r>
+    </w:p>
+    <w:p>
+      <w:r>
+        <w:t>Financial Glossary:</w:t>
+      </w:r>
+    </w:p>
+    <w:p>
+      <w:r>
+        <w:rPr>
+          <w:noProof/>
+        </w:rPr>
+        <w:drawing>
+          <wp:inline distT="0" distB="0" distL="0" distR="0" wp14:anchorId="2862C477" wp14:editId="74B8208A">
+            <wp:extent cx="5867400" cy="2971800"/>
+            <wp:effectExtent l="0" t="0" r="0" b="0"/>
+            <wp:docPr id="5" name="Picture 5"/>
+            <wp:cNvGraphicFramePr>
+              <a:graphicFrameLocks xmlns:a="http://schemas.openxmlformats.org/drawingml/2006/main" noChangeAspect="1"/>
+            </wp:cNvGraphicFramePr>
+            <a:graphic xmlns:a="http://schemas.openxmlformats.org/drawingml/2006/main">
+              <a:graphicData uri="http://schemas.openxmlformats.org/drawingml/2006/picture">
+                <pic:pic xmlns:pic="http://schemas.openxmlformats.org/drawingml/2006/picture">
+                  <pic:nvPicPr>
+                    <pic:cNvPr id="1" name=""/>
+                    <pic:cNvPicPr/>
+                  </pic:nvPicPr>
+                  <pic:blipFill rotWithShape="1">
+                    <a:blip r:embed="rId7"/>
+                    <a:srcRect l="1" t="6553" r="1282" b="4559"/>
+                    <a:stretch/>
+                  </pic:blipFill>
+                  <pic:spPr bwMode="auto">
+                    <a:xfrm>
+                      <a:off x="0" y="0"/>
+                      <a:ext cx="5867400" cy="2971800"/>
+                    </a:xfrm>
+                    <a:prstGeom prst="rect">
+                      <a:avLst/>
+                    </a:prstGeom>
+                    <a:ln>
+                      <a:noFill/>
+                    </a:ln>
+                    <a:extLst>
+                      <a:ext uri="{53640926-AAD7-44D8-BBD7-CCE9431645EC}">
+                        <a14:shadowObscured xmlns:a14="http://schemas.microsoft.com/office/drawing/2010/main"/>
+                      </a:ext>
+                    </a:extLst>
+                  </pic:spPr>
+                </pic:pic>
+              </a:graphicData>
+            </a:graphic>
+          </wp:inline>
+        </w:drawing>
+      </w:r>
+    </w:p>
+    <w:p/>
+    <w:p/>
+    <w:p/>
+    <w:p/>
+    <w:p/>
+    <w:p>
+      <w:r>
+        <w:lastRenderedPageBreak/>
         <w:t>Dashboard with file saving features:</w:t>
       </w:r>
     </w:p>
@@ -234,7 +290,7 @@
                     <pic:cNvPicPr/>
                   </pic:nvPicPr>
                   <pic:blipFill rotWithShape="1">
-                    <a:blip r:embed="rId7"/>
+                    <a:blip r:embed="rId8"/>
                     <a:srcRect l="1" t="5983" r="160" b="4843"/>
                     <a:stretch/>
                   </pic:blipFill>
@@ -263,13 +319,9 @@
       </w:r>
     </w:p>
     <w:p/>
-    <w:p/>
-    <w:p/>
-    <w:p/>
-    <w:p>
-      <w:r>
-        <w:lastRenderedPageBreak/>
-        <w:t>Sign-up:</w:t>
+    <w:p>
+      <w:r>
+        <w:t>Resources Section:</w:t>
       </w:r>
     </w:p>
     <w:p>
@@ -278,10 +330,10 @@
           <w:noProof/>
         </w:rPr>
         <w:drawing>
-          <wp:inline distT="0" distB="0" distL="0" distR="0" wp14:anchorId="237D1B87" wp14:editId="53F6DA8E">
-            <wp:extent cx="5924550" cy="3019425"/>
-            <wp:effectExtent l="0" t="0" r="0" b="9525"/>
-            <wp:docPr id="10" name="Picture 10"/>
+          <wp:inline distT="0" distB="0" distL="0" distR="0" wp14:anchorId="01A21255" wp14:editId="42E5C693">
+            <wp:extent cx="5895975" cy="2962275"/>
+            <wp:effectExtent l="0" t="0" r="9525" b="9525"/>
+            <wp:docPr id="6" name="Picture 6"/>
             <wp:cNvGraphicFramePr>
               <a:graphicFrameLocks xmlns:a="http://schemas.openxmlformats.org/drawingml/2006/main" noChangeAspect="1"/>
             </wp:cNvGraphicFramePr>
@@ -293,14 +345,73 @@
                     <pic:cNvPicPr/>
                   </pic:nvPicPr>
                   <pic:blipFill rotWithShape="1">
-                    <a:blip r:embed="rId8"/>
-                    <a:srcRect t="6268" r="321" b="3419"/>
+                    <a:blip r:embed="rId9"/>
+                    <a:srcRect t="7122" r="802" b="4274"/>
                     <a:stretch/>
                   </pic:blipFill>
                   <pic:spPr bwMode="auto">
                     <a:xfrm>
                       <a:off x="0" y="0"/>
-                      <a:ext cx="5924550" cy="3019425"/>
+                      <a:ext cx="5895975" cy="2962275"/>
+                    </a:xfrm>
+                    <a:prstGeom prst="rect">
+                      <a:avLst/>
+                    </a:prstGeom>
+                    <a:ln>
+                      <a:noFill/>
+                    </a:ln>
+                    <a:extLst>
+                      <a:ext uri="{53640926-AAD7-44D8-BBD7-CCE9431645EC}">
+                        <a14:shadowObscured xmlns:a14="http://schemas.microsoft.com/office/drawing/2010/main"/>
+                      </a:ext>
+                    </a:extLst>
+                  </pic:spPr>
+                </pic:pic>
+              </a:graphicData>
+            </a:graphic>
+          </wp:inline>
+        </w:drawing>
+      </w:r>
+    </w:p>
+    <w:p/>
+    <w:p/>
+    <w:p/>
+    <w:p/>
+    <w:p>
+      <w:r>
+        <w:lastRenderedPageBreak/>
+        <w:t>Sign-up:</w:t>
+      </w:r>
+    </w:p>
+    <w:p>
+      <w:r>
+        <w:rPr>
+          <w:noProof/>
+        </w:rPr>
+        <w:drawing>
+          <wp:inline distT="0" distB="0" distL="0" distR="0" wp14:anchorId="382CA663" wp14:editId="2B72018F">
+            <wp:extent cx="5924550" cy="2962275"/>
+            <wp:effectExtent l="0" t="0" r="0" b="9525"/>
+            <wp:docPr id="7" name="Picture 7"/>
+            <wp:cNvGraphicFramePr>
+              <a:graphicFrameLocks xmlns:a="http://schemas.openxmlformats.org/drawingml/2006/main" noChangeAspect="1"/>
+            </wp:cNvGraphicFramePr>
+            <a:graphic xmlns:a="http://schemas.openxmlformats.org/drawingml/2006/main">
+              <a:graphicData uri="http://schemas.openxmlformats.org/drawingml/2006/picture">
+                <pic:pic xmlns:pic="http://schemas.openxmlformats.org/drawingml/2006/picture">
+                  <pic:nvPicPr>
+                    <pic:cNvPr id="1" name=""/>
+                    <pic:cNvPicPr/>
+                  </pic:nvPicPr>
+                  <pic:blipFill rotWithShape="1">
+                    <a:blip r:embed="rId10"/>
+                    <a:srcRect l="-1" t="7407" r="320" b="3989"/>
+                    <a:stretch/>
+                  </pic:blipFill>
+                  <pic:spPr bwMode="auto">
+                    <a:xfrm>
+                      <a:off x="0" y="0"/>
+                      <a:ext cx="5924550" cy="2962275"/>
                     </a:xfrm>
                     <a:prstGeom prst="rect">
                       <a:avLst/>
@@ -348,7 +459,7 @@
                     <pic:cNvPicPr/>
                   </pic:nvPicPr>
                   <pic:blipFill rotWithShape="1">
-                    <a:blip r:embed="rId9"/>
+                    <a:blip r:embed="rId11"/>
                     <a:srcRect l="-1" t="6553" r="1122" b="3989"/>
                     <a:stretch/>
                   </pic:blipFill>

</xml_diff>